<commit_message>
changes to add reference numbers to forest plots
</commit_message>
<xml_diff>
--- a/figures_tables/PRISMA diagram.docx
+++ b/figures_tables/PRISMA diagram.docx
@@ -3949,10 +3949,9 @@
                               <w:spacing w:after="0" w:line="240" w:lineRule="auto"/>
                               <w:ind w:firstLine="284"/>
                               <w:rPr>
-                                <w:noProof/>
-                                <w:color w:val="002060"/>
-                                <w:sz w:val="20"/>
-                                <w:szCs w:val="20"/>
+                                <w:color w:val="002060"/>
+                                <w:sz w:val="18"/>
+                                <w:szCs w:val="18"/>
                               </w:rPr>
                             </w:pPr>
                             <w:r>
@@ -4011,45 +4010,11 @@
                             </w:pPr>
                             <w:r>
                               <w:rPr>
-                                <w:noProof/>
                                 <w:color w:val="002060"/>
                                 <w:sz w:val="18"/>
                                 <w:szCs w:val="18"/>
                               </w:rPr>
-                              <w:t>CINAHL</w:t>
-                            </w:r>
-                            <w:r>
-                              <w:rPr>
-                                <w:color w:val="002060"/>
-                                <w:sz w:val="18"/>
-                                <w:szCs w:val="18"/>
-                              </w:rPr>
-                              <w:t xml:space="preserve"> </w:t>
-                            </w:r>
-                            <w:r>
-                              <w:rPr>
-                                <w:color w:val="002060"/>
-                                <w:sz w:val="18"/>
-                                <w:szCs w:val="18"/>
-                              </w:rPr>
-                              <w:t>(n=</w:t>
-                            </w:r>
-                            <w:r>
-                              <w:rPr>
-                                <w:noProof/>
-                                <w:color w:val="002060"/>
-                                <w:sz w:val="18"/>
-                                <w:szCs w:val="18"/>
-                              </w:rPr>
-                              <w:t>1311</w:t>
-                            </w:r>
-                            <w:r>
-                              <w:rPr>
-                                <w:color w:val="002060"/>
-                                <w:sz w:val="18"/>
-                                <w:szCs w:val="18"/>
-                              </w:rPr>
-                              <w:t>)</w:t>
+                              <w:t>Global Health (n=1859)</w:t>
                             </w:r>
                           </w:p>
                           <w:p>
@@ -4070,7 +4035,7 @@
                                 <w:sz w:val="18"/>
                                 <w:szCs w:val="18"/>
                               </w:rPr>
-                              <w:t>CENTRAL</w:t>
+                              <w:t>CINAHL</w:t>
                             </w:r>
                             <w:r>
                               <w:rPr>
@@ -4095,7 +4060,7 @@
                                 <w:sz w:val="18"/>
                                 <w:szCs w:val="18"/>
                               </w:rPr>
-                              <w:t>770</w:t>
+                              <w:t>1311</w:t>
                             </w:r>
                             <w:r>
                               <w:rPr>
@@ -4124,7 +4089,7 @@
                                 <w:sz w:val="18"/>
                                 <w:szCs w:val="18"/>
                               </w:rPr>
-                              <w:t>World Health Organization (WHO)</w:t>
+                              <w:t>CENTRAL</w:t>
                             </w:r>
                             <w:r>
                               <w:rPr>
@@ -4149,7 +4114,7 @@
                                 <w:sz w:val="18"/>
                                 <w:szCs w:val="18"/>
                               </w:rPr>
-                              <w:t>97</w:t>
+                              <w:t>770</w:t>
                             </w:r>
                             <w:r>
                               <w:rPr>
@@ -4165,19 +4130,53 @@
                               <w:spacing w:after="0" w:line="240" w:lineRule="auto"/>
                               <w:ind w:firstLine="284"/>
                               <w:rPr>
+                                <w:noProof/>
+                                <w:color w:val="002060"/>
+                                <w:sz w:val="20"/>
+                                <w:szCs w:val="20"/>
+                              </w:rPr>
+                            </w:pPr>
+                            <w:r>
+                              <w:rPr>
+                                <w:noProof/>
                                 <w:color w:val="002060"/>
                                 <w:sz w:val="18"/>
                                 <w:szCs w:val="18"/>
                               </w:rPr>
-                            </w:pPr>
-                            <w:r>
-                              <w:rPr>
-                                <w:noProof/>
+                              <w:t>World Health Organization (WHO)</w:t>
+                            </w:r>
+                            <w:r>
+                              <w:rPr>
                                 <w:color w:val="002060"/>
                                 <w:sz w:val="18"/>
                                 <w:szCs w:val="18"/>
                               </w:rPr>
-                              <w:t>Unspecified (n=1859)</w:t>
+                              <w:t xml:space="preserve"> </w:t>
+                            </w:r>
+                            <w:r>
+                              <w:rPr>
+                                <w:color w:val="002060"/>
+                                <w:sz w:val="18"/>
+                                <w:szCs w:val="18"/>
+                              </w:rPr>
+                              <w:t>(n=</w:t>
+                            </w:r>
+                            <w:r>
+                              <w:rPr>
+                                <w:noProof/>
+                                <w:color w:val="002060"/>
+                                <w:sz w:val="18"/>
+                                <w:szCs w:val="18"/>
+                              </w:rPr>
+                              <w:t>97</w:t>
+                            </w:r>
+                            <w:r>
+                              <w:rPr>
+                                <w:color w:val="002060"/>
+                                <w:sz w:val="18"/>
+                                <w:szCs w:val="18"/>
+                              </w:rPr>
+                              <w:t>)</w:t>
                             </w:r>
                           </w:p>
                         </w:txbxContent>
@@ -4346,10 +4345,9 @@
                         <w:spacing w:after="0" w:line="240" w:lineRule="auto"/>
                         <w:ind w:firstLine="284"/>
                         <w:rPr>
-                          <w:noProof/>
-                          <w:color w:val="002060"/>
-                          <w:sz w:val="20"/>
-                          <w:szCs w:val="20"/>
+                          <w:color w:val="002060"/>
+                          <w:sz w:val="18"/>
+                          <w:szCs w:val="18"/>
                         </w:rPr>
                       </w:pPr>
                       <w:r>
@@ -4408,45 +4406,11 @@
                       </w:pPr>
                       <w:r>
                         <w:rPr>
-                          <w:noProof/>
                           <w:color w:val="002060"/>
                           <w:sz w:val="18"/>
                           <w:szCs w:val="18"/>
                         </w:rPr>
-                        <w:t>CINAHL</w:t>
-                      </w:r>
-                      <w:r>
-                        <w:rPr>
-                          <w:color w:val="002060"/>
-                          <w:sz w:val="18"/>
-                          <w:szCs w:val="18"/>
-                        </w:rPr>
-                        <w:t xml:space="preserve"> </w:t>
-                      </w:r>
-                      <w:r>
-                        <w:rPr>
-                          <w:color w:val="002060"/>
-                          <w:sz w:val="18"/>
-                          <w:szCs w:val="18"/>
-                        </w:rPr>
-                        <w:t>(n=</w:t>
-                      </w:r>
-                      <w:r>
-                        <w:rPr>
-                          <w:noProof/>
-                          <w:color w:val="002060"/>
-                          <w:sz w:val="18"/>
-                          <w:szCs w:val="18"/>
-                        </w:rPr>
-                        <w:t>1311</w:t>
-                      </w:r>
-                      <w:r>
-                        <w:rPr>
-                          <w:color w:val="002060"/>
-                          <w:sz w:val="18"/>
-                          <w:szCs w:val="18"/>
-                        </w:rPr>
-                        <w:t>)</w:t>
+                        <w:t>Global Health (n=1859)</w:t>
                       </w:r>
                     </w:p>
                     <w:p>
@@ -4467,7 +4431,7 @@
                           <w:sz w:val="18"/>
                           <w:szCs w:val="18"/>
                         </w:rPr>
-                        <w:t>CENTRAL</w:t>
+                        <w:t>CINAHL</w:t>
                       </w:r>
                       <w:r>
                         <w:rPr>
@@ -4492,7 +4456,7 @@
                           <w:sz w:val="18"/>
                           <w:szCs w:val="18"/>
                         </w:rPr>
-                        <w:t>770</w:t>
+                        <w:t>1311</w:t>
                       </w:r>
                       <w:r>
                         <w:rPr>
@@ -4521,7 +4485,7 @@
                           <w:sz w:val="18"/>
                           <w:szCs w:val="18"/>
                         </w:rPr>
-                        <w:t>World Health Organization (WHO)</w:t>
+                        <w:t>CENTRAL</w:t>
                       </w:r>
                       <w:r>
                         <w:rPr>
@@ -4546,7 +4510,7 @@
                           <w:sz w:val="18"/>
                           <w:szCs w:val="18"/>
                         </w:rPr>
-                        <w:t>97</w:t>
+                        <w:t>770</w:t>
                       </w:r>
                       <w:r>
                         <w:rPr>
@@ -4562,19 +4526,53 @@
                         <w:spacing w:after="0" w:line="240" w:lineRule="auto"/>
                         <w:ind w:firstLine="284"/>
                         <w:rPr>
+                          <w:noProof/>
+                          <w:color w:val="002060"/>
+                          <w:sz w:val="20"/>
+                          <w:szCs w:val="20"/>
+                        </w:rPr>
+                      </w:pPr>
+                      <w:r>
+                        <w:rPr>
+                          <w:noProof/>
                           <w:color w:val="002060"/>
                           <w:sz w:val="18"/>
                           <w:szCs w:val="18"/>
                         </w:rPr>
-                      </w:pPr>
-                      <w:r>
-                        <w:rPr>
-                          <w:noProof/>
+                        <w:t>World Health Organization (WHO)</w:t>
+                      </w:r>
+                      <w:r>
+                        <w:rPr>
                           <w:color w:val="002060"/>
                           <w:sz w:val="18"/>
                           <w:szCs w:val="18"/>
                         </w:rPr>
-                        <w:t>Unspecified (n=1859)</w:t>
+                        <w:t xml:space="preserve"> </w:t>
+                      </w:r>
+                      <w:r>
+                        <w:rPr>
+                          <w:color w:val="002060"/>
+                          <w:sz w:val="18"/>
+                          <w:szCs w:val="18"/>
+                        </w:rPr>
+                        <w:t>(n=</w:t>
+                      </w:r>
+                      <w:r>
+                        <w:rPr>
+                          <w:noProof/>
+                          <w:color w:val="002060"/>
+                          <w:sz w:val="18"/>
+                          <w:szCs w:val="18"/>
+                        </w:rPr>
+                        <w:t>97</w:t>
+                      </w:r>
+                      <w:r>
+                        <w:rPr>
+                          <w:color w:val="002060"/>
+                          <w:sz w:val="18"/>
+                          <w:szCs w:val="18"/>
+                        </w:rPr>
+                        <w:t>)</w:t>
                       </w:r>
                     </w:p>
                   </w:txbxContent>

</xml_diff>